<commit_message>
Created the report PDF
</commit_message>
<xml_diff>
--- a/TASK 1 Report.docx
+++ b/TASK 1 Report.docx
@@ -596,8 +596,8 @@
         <w:pStyle w:val="Default"/>
         <w:rPr>
           <w:rFonts w:ascii="Times New Roman" w:hAnsi="Times New Roman" w:cs="Times New Roman"/>
-          <w:sz w:val="52"/>
-          <w:szCs w:val="52"/>
+          <w:sz w:val="36"/>
+          <w:szCs w:val="36"/>
         </w:rPr>
       </w:pPr>
       <w:r>

</xml_diff>